<commit_message>
Update typo and README
</commit_message>
<xml_diff>
--- a/report.docx
+++ b/report.docx
@@ -3,114 +3,648 @@
 <w:document xmlns:wpc="http://schemas.microsoft.com/office/word/2010/wordprocessingCanvas" xmlns:cx="http://schemas.microsoft.com/office/drawing/2014/chartex" xmlns:cx1="http://schemas.microsoft.com/office/drawing/2015/9/8/chartex" xmlns:cx2="http://schemas.microsoft.com/office/drawing/2015/10/21/chartex" xmlns:cx3="http://schemas.microsoft.com/office/drawing/2016/5/9/chartex" xmlns:cx4="http://schemas.microsoft.com/office/drawing/2016/5/10/chartex" xmlns:cx5="http://schemas.microsoft.com/office/drawing/2016/5/11/chartex" xmlns:cx6="http://schemas.microsoft.com/office/drawing/2016/5/12/chartex" xmlns:cx7="http://schemas.microsoft.com/office/drawing/2016/5/13/chartex" xmlns:cx8="http://schemas.microsoft.com/office/drawing/2016/5/14/chartex" xmlns:mc="http://schemas.openxmlformats.org/markup-compatibility/2006" xmlns:aink="http://schemas.microsoft.com/office/drawing/2016/ink" xmlns:am3d="http://schemas.microsoft.com/office/drawing/2017/model3d" xmlns:o="urn:schemas-microsoft-com:office:office" xmlns:oel="http://schemas.microsoft.com/office/2019/extlst" xmlns:r="http://schemas.openxmlformats.org/officeDocument/2006/relationships" xmlns:m="http://schemas.openxmlformats.org/officeDocument/2006/math" xmlns:v="urn:schemas-microsoft-com:vml" xmlns:wp14="http://schemas.microsoft.com/office/word/2010/wordprocessingDrawing" xmlns:wp="http://schemas.openxmlformats.org/drawingml/2006/wordprocessingDrawing" xmlns:w10="urn:schemas-microsoft-com:office:word" xmlns:w="http://schemas.openxmlformats.org/wordprocessingml/2006/main" xmlns:w14="http://schemas.microsoft.com/office/word/2010/wordml" xmlns:w15="http://schemas.microsoft.com/office/word/2012/wordml" xmlns:w16cex="http://schemas.microsoft.com/office/word/2018/wordml/cex" xmlns:w16cid="http://schemas.microsoft.com/office/word/2016/wordml/cid" xmlns:w16="http://schemas.microsoft.com/office/word/2018/wordml" xmlns:w16sdtdh="http://schemas.microsoft.com/office/word/2020/wordml/sdtdatahash" xmlns:w16se="http://schemas.microsoft.com/office/word/2015/wordml/symex" xmlns:wpg="http://schemas.microsoft.com/office/word/2010/wordprocessingGroup" xmlns:wpi="http://schemas.microsoft.com/office/word/2010/wordprocessingInk" xmlns:wne="http://schemas.microsoft.com/office/word/2006/wordml" xmlns:wps="http://schemas.microsoft.com/office/word/2010/wordprocessingShape" mc:Ignorable="w14 w15 w16se w16cid w16 w16cex w16sdtdh wp14">
   <w:body>
     <w:p>
-      <w:r>
+      <w:pPr>
+        <w:jc w:val="center"/>
+        <w:rPr>
+          <w:b/>
+          <w:bCs/>
+          <w:sz w:val="40"/>
+          <w:szCs w:val="40"/>
+        </w:rPr>
+      </w:pPr>
+      <w:r>
+        <w:rPr>
+          <w:b/>
+          <w:bCs/>
+          <w:sz w:val="40"/>
+          <w:szCs w:val="40"/>
+        </w:rPr>
         <w:t>Fatal Shootings Dashboard</w:t>
       </w:r>
     </w:p>
     <w:p>
-      <w:r>
+      <w:pPr>
+        <w:rPr>
+          <w:b/>
+          <w:bCs/>
+          <w:sz w:val="36"/>
+          <w:szCs w:val="36"/>
+          <w:u w:val="single"/>
+        </w:rPr>
+      </w:pPr>
+      <w:r>
+        <w:rPr>
+          <w:b/>
+          <w:bCs/>
+          <w:sz w:val="36"/>
+          <w:szCs w:val="36"/>
+          <w:u w:val="single"/>
+        </w:rPr>
         <w:t>Design Summary</w:t>
       </w:r>
     </w:p>
     <w:p>
       <w:r>
-        <w:rPr>
-          <w:rFonts w:ascii="Lato" w:hAnsi="Lato"/>
-          <w:color w:val="31465C"/>
-          <w:shd w:val="clear" w:color="auto" w:fill="FFFFFF"/>
-        </w:rPr>
-        <w:t>I</w:t>
-      </w:r>
-      <w:r>
-        <w:rPr>
-          <w:rFonts w:ascii="Lato" w:hAnsi="Lato"/>
-          <w:color w:val="31465C"/>
-          <w:shd w:val="clear" w:color="auto" w:fill="FFFFFF"/>
-        </w:rPr>
-        <w:t>n your one-page summary, you can also provide extra information about your design to highlight any background work or to assist the user in understanding and/or using your interface.</w:t>
-      </w:r>
-    </w:p>
-    <w:p>
-      <w:r>
-        <w:rPr>
-          <w:noProof/>
-        </w:rPr>
-        <w:drawing>
-          <wp:inline distT="0" distB="0" distL="0" distR="0" wp14:anchorId="3490DB57" wp14:editId="57634330">
-            <wp:extent cx="4378036" cy="2578026"/>
-            <wp:effectExtent l="0" t="0" r="3810" b="635"/>
-            <wp:docPr id="1" name="Picture 1"/>
-            <wp:cNvGraphicFramePr>
-              <a:graphicFrameLocks xmlns:a="http://schemas.openxmlformats.org/drawingml/2006/main" noChangeAspect="1"/>
-            </wp:cNvGraphicFramePr>
-            <a:graphic xmlns:a="http://schemas.openxmlformats.org/drawingml/2006/main">
-              <a:graphicData uri="http://schemas.openxmlformats.org/drawingml/2006/picture">
-                <pic:pic xmlns:pic="http://schemas.openxmlformats.org/drawingml/2006/picture">
-                  <pic:nvPicPr>
-                    <pic:cNvPr id="1" name="Picture 1"/>
-                    <pic:cNvPicPr/>
-                  </pic:nvPicPr>
-                  <pic:blipFill>
-                    <a:blip r:embed="rId4" cstate="print">
-                      <a:extLst>
-                        <a:ext uri="{28A0092B-C50C-407E-A947-70E740481C1C}">
-                          <a14:useLocalDpi xmlns:a14="http://schemas.microsoft.com/office/drawing/2010/main" val="0"/>
-                        </a:ext>
-                      </a:extLst>
-                    </a:blip>
-                    <a:stretch>
-                      <a:fillRect/>
-                    </a:stretch>
-                  </pic:blipFill>
-                  <pic:spPr>
-                    <a:xfrm>
-                      <a:off x="0" y="0"/>
-                      <a:ext cx="4423854" cy="2605006"/>
-                    </a:xfrm>
-                    <a:prstGeom prst="rect">
-                      <a:avLst/>
-                    </a:prstGeom>
-                  </pic:spPr>
-                </pic:pic>
-              </a:graphicData>
-            </a:graphic>
-          </wp:inline>
-        </w:drawing>
-      </w:r>
-    </w:p>
-    <w:p>
-      <w:r>
+        <w:t xml:space="preserve">This dashboard provides an overview and analysis of police fatal shootings in the United States of America. This dashboard contains 6 tabs including Dashboard, Interactive Map, Data Explorer, Select Parameters, Setting and FAQs. </w:t>
+      </w:r>
+    </w:p>
+    <w:p/>
+    <w:p>
+      <w:pPr>
+        <w:rPr>
+          <w:b/>
+          <w:bCs/>
+          <w:sz w:val="28"/>
+          <w:szCs w:val="28"/>
+        </w:rPr>
+      </w:pPr>
+      <w:r>
+        <w:rPr>
+          <w:b/>
+          <w:bCs/>
+          <w:sz w:val="28"/>
+          <w:szCs w:val="28"/>
+        </w:rPr>
         <w:t>Dashboard</w:t>
       </w:r>
     </w:p>
-    <w:p/>
-    <w:p>
-      <w:r>
+    <w:p>
+      <w:pPr>
+        <w:rPr>
+          <w:sz w:val="22"/>
+          <w:szCs w:val="22"/>
+        </w:rPr>
+      </w:pPr>
+      <w:r>
+        <w:rPr>
+          <w:sz w:val="22"/>
+          <w:szCs w:val="22"/>
+        </w:rPr>
+        <w:t xml:space="preserve">This dashboard contains an overview of police fatal shooting records from 2015 to 2021. You can find </w:t>
+      </w:r>
+      <w:r>
+        <w:rPr>
+          <w:sz w:val="22"/>
+          <w:szCs w:val="22"/>
+        </w:rPr>
+        <w:t xml:space="preserve">the shooting records across all states in the United States of America. </w:t>
+      </w:r>
+      <w:r>
+        <w:rPr>
+          <w:sz w:val="22"/>
+          <w:szCs w:val="22"/>
+        </w:rPr>
+        <w:t xml:space="preserve">If the cursor is placed at </w:t>
+      </w:r>
+      <w:proofErr w:type="gramStart"/>
+      <w:r>
+        <w:rPr>
+          <w:sz w:val="22"/>
+          <w:szCs w:val="22"/>
+        </w:rPr>
+        <w:t>particular state</w:t>
+      </w:r>
+      <w:proofErr w:type="gramEnd"/>
+      <w:r>
+        <w:rPr>
+          <w:sz w:val="22"/>
+          <w:szCs w:val="22"/>
+        </w:rPr>
+        <w:t xml:space="preserve">, the record information will pop up. </w:t>
+      </w:r>
+      <w:r>
+        <w:rPr>
+          <w:sz w:val="22"/>
+          <w:szCs w:val="22"/>
+        </w:rPr>
+        <w:t>Also, there are several graphs including line charts and bar plots showing the distribution of several features such as age, gender, race, threat level and arm type.</w:t>
+      </w:r>
+      <w:r>
+        <w:rPr>
+          <w:sz w:val="22"/>
+          <w:szCs w:val="22"/>
+        </w:rPr>
+        <w:t xml:space="preserve"> Highchart </w:t>
+      </w:r>
+      <w:r>
+        <w:rPr>
+          <w:sz w:val="22"/>
+          <w:szCs w:val="22"/>
+        </w:rPr>
+        <w:t>library is used to plotted charts and graphs since it has better visual appearance.</w:t>
+      </w:r>
+    </w:p>
+    <w:p>
+      <w:pPr>
+        <w:rPr>
+          <w:sz w:val="22"/>
+          <w:szCs w:val="22"/>
+        </w:rPr>
+      </w:pPr>
+    </w:p>
+    <w:p>
+      <w:pPr>
+        <w:rPr>
+          <w:b/>
+          <w:bCs/>
+          <w:sz w:val="28"/>
+          <w:szCs w:val="28"/>
+        </w:rPr>
+      </w:pPr>
+      <w:r>
+        <w:rPr>
+          <w:b/>
+          <w:bCs/>
+          <w:sz w:val="28"/>
+          <w:szCs w:val="28"/>
+        </w:rPr>
         <w:t>Interactive Map</w:t>
       </w:r>
     </w:p>
-    <w:p/>
-    <w:p>
-      <w:r>
+    <w:p>
+      <w:pPr>
+        <w:rPr>
+          <w:sz w:val="22"/>
+          <w:szCs w:val="22"/>
+        </w:rPr>
+      </w:pPr>
+      <w:r>
+        <w:rPr>
+          <w:sz w:val="22"/>
+          <w:szCs w:val="22"/>
+        </w:rPr>
+        <w:t xml:space="preserve">This tab </w:t>
+      </w:r>
+      <w:r>
+        <w:rPr>
+          <w:sz w:val="22"/>
+          <w:szCs w:val="22"/>
+        </w:rPr>
+        <w:t>shows how the data distributed across the USA. The floating explorer enables you to colour the data points according to selected category (Race, Manner of Death, Arm Type, Gender, and Threat Level).</w:t>
+      </w:r>
+      <w:r>
+        <w:rPr>
+          <w:sz w:val="22"/>
+          <w:szCs w:val="22"/>
+        </w:rPr>
+        <w:t xml:space="preserve"> The filter will also be applied to the barplot inside the floating explorer. </w:t>
+      </w:r>
+      <w:r>
+        <w:rPr>
+          <w:sz w:val="22"/>
+          <w:szCs w:val="22"/>
+        </w:rPr>
+        <w:t xml:space="preserve">When a data point is clicked, the information of that data point will pop up at that location. </w:t>
+      </w:r>
+      <w:r>
+        <w:rPr>
+          <w:sz w:val="22"/>
+          <w:szCs w:val="22"/>
+        </w:rPr>
+        <w:t>Map furniture discussed during the lectures such as title, legend, and</w:t>
+      </w:r>
+      <w:r>
+        <w:rPr>
+          <w:sz w:val="22"/>
+          <w:szCs w:val="22"/>
+        </w:rPr>
+        <w:t xml:space="preserve"> representative fraction have been used in this section.</w:t>
+      </w:r>
+    </w:p>
+    <w:p>
+      <w:pPr>
+        <w:rPr>
+          <w:b/>
+          <w:bCs/>
+          <w:sz w:val="22"/>
+          <w:szCs w:val="22"/>
+        </w:rPr>
+      </w:pPr>
+    </w:p>
+    <w:p>
+      <w:pPr>
+        <w:rPr>
+          <w:b/>
+          <w:bCs/>
+          <w:sz w:val="28"/>
+          <w:szCs w:val="28"/>
+        </w:rPr>
+      </w:pPr>
+      <w:r>
+        <w:rPr>
+          <w:b/>
+          <w:bCs/>
+          <w:sz w:val="28"/>
+          <w:szCs w:val="28"/>
+        </w:rPr>
         <w:t>Data Explorer</w:t>
       </w:r>
     </w:p>
     <w:p>
-      <w:r>
+      <w:pPr>
+        <w:rPr>
+          <w:sz w:val="22"/>
+          <w:szCs w:val="22"/>
+        </w:rPr>
+      </w:pPr>
+      <w:r>
+        <w:rPr>
+          <w:sz w:val="22"/>
+          <w:szCs w:val="22"/>
+        </w:rPr>
+        <w:t>This tab provides the data table. It enables you to</w:t>
+      </w:r>
+      <w:r>
+        <w:rPr>
+          <w:sz w:val="22"/>
+          <w:szCs w:val="22"/>
+        </w:rPr>
+        <w:t xml:space="preserve"> copy or</w:t>
+      </w:r>
+      <w:r>
+        <w:rPr>
+          <w:sz w:val="22"/>
+          <w:szCs w:val="22"/>
+        </w:rPr>
+        <w:t xml:space="preserve"> download the dataset as CSV or </w:t>
+      </w:r>
+      <w:r>
+        <w:rPr>
+          <w:sz w:val="22"/>
+          <w:szCs w:val="22"/>
+        </w:rPr>
+        <w:t>Excel file. You are able filter the data by using the “State”, “City” and “</w:t>
+      </w:r>
+      <w:r>
+        <w:rPr>
+          <w:sz w:val="22"/>
+          <w:szCs w:val="22"/>
+        </w:rPr>
+        <w:t>Search” boxes</w:t>
+      </w:r>
+      <w:r>
+        <w:rPr>
+          <w:sz w:val="22"/>
+          <w:szCs w:val="22"/>
+        </w:rPr>
+        <w:t xml:space="preserve">. </w:t>
+      </w:r>
+      <w:r>
+        <w:rPr>
+          <w:sz w:val="22"/>
+          <w:szCs w:val="22"/>
+        </w:rPr>
+        <w:t>By clicking the “target” icon at the last column (Action), you will be redirected to the location in the Interactive Map and the information will be pop up.</w:t>
+      </w:r>
+    </w:p>
+    <w:p>
+      <w:pPr>
+        <w:rPr>
+          <w:sz w:val="22"/>
+          <w:szCs w:val="22"/>
+        </w:rPr>
+      </w:pPr>
+    </w:p>
+    <w:p>
+      <w:pPr>
+        <w:rPr>
+          <w:b/>
+          <w:bCs/>
+          <w:sz w:val="28"/>
+          <w:szCs w:val="28"/>
+        </w:rPr>
+      </w:pPr>
+      <w:r>
+        <w:rPr>
+          <w:b/>
+          <w:bCs/>
+          <w:sz w:val="28"/>
+          <w:szCs w:val="28"/>
+        </w:rPr>
         <w:t>Select Parameters</w:t>
       </w:r>
     </w:p>
-    <w:p/>
-    <w:p>
-      <w:r>
+    <w:p>
+      <w:pPr>
+        <w:rPr>
+          <w:sz w:val="22"/>
+          <w:szCs w:val="22"/>
+        </w:rPr>
+      </w:pPr>
+      <w:r>
+        <w:rPr>
+          <w:sz w:val="22"/>
+          <w:szCs w:val="22"/>
+        </w:rPr>
+        <w:t xml:space="preserve">You can select specific year from 2015 to 2021 and the filter will be applied to all charts, maps, as well as the data table. Please note </w:t>
+      </w:r>
+      <w:r>
+        <w:rPr>
+          <w:sz w:val="22"/>
+          <w:szCs w:val="22"/>
+        </w:rPr>
+        <w:t>this filter will not be applied to charts under the section “Historical Police Fatal Shootings Overview”.</w:t>
+      </w:r>
+    </w:p>
+    <w:p>
+      <w:pPr>
+        <w:rPr>
+          <w:sz w:val="22"/>
+          <w:szCs w:val="22"/>
+        </w:rPr>
+      </w:pPr>
+    </w:p>
+    <w:p>
+      <w:pPr>
+        <w:rPr>
+          <w:b/>
+          <w:bCs/>
+          <w:sz w:val="28"/>
+          <w:szCs w:val="28"/>
+        </w:rPr>
+      </w:pPr>
+      <w:r>
+        <w:rPr>
+          <w:b/>
+          <w:bCs/>
+          <w:sz w:val="28"/>
+          <w:szCs w:val="28"/>
+        </w:rPr>
+        <w:t>Setting</w:t>
+      </w:r>
+    </w:p>
+    <w:p>
+      <w:pPr>
+        <w:rPr>
+          <w:sz w:val="22"/>
+          <w:szCs w:val="22"/>
+        </w:rPr>
+      </w:pPr>
+      <w:r>
+        <w:rPr>
+          <w:sz w:val="22"/>
+          <w:szCs w:val="22"/>
+        </w:rPr>
+        <w:t>Display mode is available. You can either choose “Dark Mode” or “Light Mode” for better readability. This display mode is applied to all charts, graphs and maps.</w:t>
+      </w:r>
+    </w:p>
+    <w:p>
+      <w:pPr>
+        <w:rPr>
+          <w:b/>
+          <w:bCs/>
+          <w:sz w:val="28"/>
+          <w:szCs w:val="28"/>
+        </w:rPr>
+      </w:pPr>
+    </w:p>
+    <w:p>
+      <w:pPr>
+        <w:rPr>
+          <w:b/>
+          <w:bCs/>
+          <w:sz w:val="28"/>
+          <w:szCs w:val="28"/>
+        </w:rPr>
+      </w:pPr>
+      <w:r>
+        <w:rPr>
+          <w:b/>
+          <w:bCs/>
+          <w:sz w:val="28"/>
+          <w:szCs w:val="28"/>
+        </w:rPr>
         <w:t>FAQs</w:t>
+      </w:r>
+    </w:p>
+    <w:p>
+      <w:pPr>
+        <w:rPr>
+          <w:sz w:val="22"/>
+          <w:szCs w:val="22"/>
+        </w:rPr>
+      </w:pPr>
+      <w:r>
+        <w:rPr>
+          <w:sz w:val="22"/>
+          <w:szCs w:val="22"/>
+        </w:rPr>
+        <w:t>This tab provides some frequently asked questions.</w:t>
       </w:r>
     </w:p>
     <w:p/>
     <w:p/>
-    <w:p>
-      <w:r>
+    <w:p/>
+    <w:p/>
+    <w:p/>
+    <w:p/>
+    <w:p/>
+    <w:p/>
+    <w:p/>
+    <w:p/>
+    <w:p/>
+    <w:p>
+      <w:pPr>
+        <w:rPr>
+          <w:b/>
+          <w:bCs/>
+          <w:sz w:val="36"/>
+          <w:szCs w:val="36"/>
+          <w:u w:val="single"/>
+        </w:rPr>
+      </w:pPr>
+      <w:r>
+        <w:rPr>
+          <w:b/>
+          <w:bCs/>
+          <w:sz w:val="36"/>
+          <w:szCs w:val="36"/>
+          <w:u w:val="single"/>
+        </w:rPr>
         <w:t>Appendix</w:t>
+      </w:r>
+    </w:p>
+    <w:p>
+      <w:pPr>
+        <w:pStyle w:val="NormalWeb"/>
+        <w:spacing w:before="0" w:beforeAutospacing="0" w:after="150" w:afterAutospacing="0"/>
+        <w:rPr>
+          <w:rFonts w:asciiTheme="minorHAnsi" w:hAnsiTheme="minorHAnsi" w:cstheme="minorHAnsi"/>
+          <w:color w:val="2D2D2D"/>
+          <w:sz w:val="22"/>
+          <w:szCs w:val="22"/>
+        </w:rPr>
+      </w:pPr>
+      <w:r>
+        <w:rPr>
+          <w:rFonts w:asciiTheme="minorHAnsi" w:hAnsiTheme="minorHAnsi" w:cstheme="minorHAnsi"/>
+          <w:sz w:val="22"/>
+          <w:szCs w:val="22"/>
+        </w:rPr>
+        <w:t xml:space="preserve">The data </w:t>
+      </w:r>
+      <w:r>
+        <w:rPr>
+          <w:rFonts w:asciiTheme="minorHAnsi" w:hAnsiTheme="minorHAnsi" w:cstheme="minorHAnsi"/>
+          <w:sz w:val="22"/>
+          <w:szCs w:val="22"/>
+        </w:rPr>
+        <w:t xml:space="preserve">was obtained from </w:t>
+      </w:r>
+      <w:hyperlink r:id="rId5" w:history="1">
+        <w:r>
+          <w:rPr>
+            <w:rStyle w:val="Hyperlink"/>
+            <w:rFonts w:asciiTheme="minorHAnsi" w:hAnsiTheme="minorHAnsi" w:cstheme="minorHAnsi"/>
+            <w:sz w:val="22"/>
+            <w:szCs w:val="22"/>
+          </w:rPr>
+          <w:t>https://github.com/washingtonpost/data-police-shootings</w:t>
+        </w:r>
+      </w:hyperlink>
+      <w:r>
+        <w:rPr>
+          <w:rFonts w:asciiTheme="minorHAnsi" w:hAnsiTheme="minorHAnsi" w:cstheme="minorHAnsi"/>
+          <w:sz w:val="22"/>
+          <w:szCs w:val="22"/>
+        </w:rPr>
+        <w:t xml:space="preserve"> and </w:t>
+      </w:r>
+      <w:r>
+        <w:rPr>
+          <w:rFonts w:asciiTheme="minorHAnsi" w:hAnsiTheme="minorHAnsi" w:cstheme="minorHAnsi"/>
+          <w:color w:val="24292F"/>
+          <w:sz w:val="22"/>
+          <w:szCs w:val="22"/>
+        </w:rPr>
+        <w:t>The data is published under an</w:t>
+      </w:r>
+      <w:r>
+        <w:rPr>
+          <w:rStyle w:val="apple-converted-space"/>
+          <w:rFonts w:asciiTheme="minorHAnsi" w:hAnsiTheme="minorHAnsi" w:cstheme="minorHAnsi"/>
+          <w:color w:val="24292F"/>
+          <w:sz w:val="22"/>
+          <w:szCs w:val="22"/>
+        </w:rPr>
+        <w:t> </w:t>
+      </w:r>
+      <w:hyperlink r:id="rId6" w:history="1">
+        <w:r>
+          <w:rPr>
+            <w:rStyle w:val="Hyperlink"/>
+            <w:rFonts w:asciiTheme="minorHAnsi" w:hAnsiTheme="minorHAnsi" w:cstheme="minorHAnsi"/>
+            <w:sz w:val="22"/>
+            <w:szCs w:val="22"/>
+          </w:rPr>
+          <w:t>Attribution-NonCommercial-ShareAlike 4.0 International (CC BY-NC-SA 4.0) license</w:t>
+        </w:r>
+      </w:hyperlink>
+      <w:r>
+        <w:rPr>
+          <w:rFonts w:asciiTheme="minorHAnsi" w:hAnsiTheme="minorHAnsi" w:cstheme="minorHAnsi"/>
+          <w:color w:val="24292F"/>
+          <w:sz w:val="22"/>
+          <w:szCs w:val="22"/>
+        </w:rPr>
+        <w:t xml:space="preserve">. </w:t>
+      </w:r>
+      <w:r>
+        <w:rPr>
+          <w:rFonts w:asciiTheme="minorHAnsi" w:hAnsiTheme="minorHAnsi" w:cstheme="minorHAnsi"/>
+          <w:color w:val="2D2D2D"/>
+          <w:sz w:val="22"/>
+          <w:szCs w:val="22"/>
+        </w:rPr>
+        <w:t>The dataset was processed by several steps including:</w:t>
+      </w:r>
+    </w:p>
+    <w:p>
+      <w:pPr>
+        <w:pStyle w:val="ListParagraph"/>
+        <w:numPr>
+          <w:ilvl w:val="0"/>
+          <w:numId w:val="1"/>
+        </w:numPr>
+        <w:rPr>
+          <w:rFonts w:eastAsia="Times New Roman" w:cstheme="minorHAnsi"/>
+          <w:sz w:val="22"/>
+          <w:szCs w:val="22"/>
+        </w:rPr>
+      </w:pPr>
+      <w:r>
+        <w:rPr>
+          <w:rFonts w:eastAsia="Times New Roman" w:cstheme="minorHAnsi"/>
+          <w:sz w:val="22"/>
+          <w:szCs w:val="22"/>
+        </w:rPr>
+        <w:t>Dropping instances with NaN values.</w:t>
+      </w:r>
+    </w:p>
+    <w:p>
+      <w:pPr>
+        <w:pStyle w:val="ListParagraph"/>
+        <w:numPr>
+          <w:ilvl w:val="0"/>
+          <w:numId w:val="1"/>
+        </w:numPr>
+        <w:rPr>
+          <w:rFonts w:eastAsia="Times New Roman" w:cstheme="minorHAnsi"/>
+          <w:sz w:val="22"/>
+          <w:szCs w:val="22"/>
+        </w:rPr>
+      </w:pPr>
+      <w:r>
+        <w:rPr>
+          <w:rFonts w:eastAsia="Times New Roman" w:cstheme="minorHAnsi"/>
+          <w:sz w:val="22"/>
+          <w:szCs w:val="22"/>
+        </w:rPr>
+        <w:t>Re-categorise several columns for better performance.</w:t>
+      </w:r>
+    </w:p>
+    <w:p>
+      <w:pPr>
+        <w:pStyle w:val="ListParagraph"/>
+        <w:numPr>
+          <w:ilvl w:val="0"/>
+          <w:numId w:val="1"/>
+        </w:numPr>
+        <w:rPr>
+          <w:rFonts w:eastAsia="Times New Roman" w:cstheme="minorHAnsi"/>
+          <w:sz w:val="22"/>
+          <w:szCs w:val="22"/>
+        </w:rPr>
+      </w:pPr>
+      <w:r>
+        <w:rPr>
+          <w:rFonts w:eastAsia="Times New Roman" w:cstheme="minorHAnsi"/>
+          <w:sz w:val="22"/>
+          <w:szCs w:val="22"/>
+        </w:rPr>
+        <w:t>Omitting records in 2022 since the data is not complete.</w:t>
+      </w:r>
+    </w:p>
+    <w:p>
+      <w:pPr>
+        <w:pStyle w:val="ListParagraph"/>
+        <w:numPr>
+          <w:ilvl w:val="0"/>
+          <w:numId w:val="1"/>
+        </w:numPr>
+        <w:rPr>
+          <w:rFonts w:eastAsia="Times New Roman" w:cstheme="minorHAnsi"/>
+          <w:sz w:val="22"/>
+          <w:szCs w:val="22"/>
+        </w:rPr>
+      </w:pPr>
+      <w:r>
+        <w:rPr>
+          <w:rFonts w:eastAsia="Times New Roman" w:cstheme="minorHAnsi"/>
+          <w:sz w:val="22"/>
+          <w:szCs w:val="22"/>
+        </w:rPr>
+        <w:t>Aggregating numeric columns such as age.</w:t>
       </w:r>
     </w:p>
     <w:sectPr>
@@ -121,6 +655,127 @@
     </w:sectPr>
   </w:body>
 </w:document>
+</file>
+
+<file path=word/numbering.xml><?xml version="1.0" encoding="utf-8"?>
+<w:numbering xmlns:wpc="http://schemas.microsoft.com/office/word/2010/wordprocessingCanvas" xmlns:cx="http://schemas.microsoft.com/office/drawing/2014/chartex" xmlns:cx1="http://schemas.microsoft.com/office/drawing/2015/9/8/chartex" xmlns:cx2="http://schemas.microsoft.com/office/drawing/2015/10/21/chartex" xmlns:cx3="http://schemas.microsoft.com/office/drawing/2016/5/9/chartex" xmlns:cx4="http://schemas.microsoft.com/office/drawing/2016/5/10/chartex" xmlns:cx5="http://schemas.microsoft.com/office/drawing/2016/5/11/chartex" xmlns:cx6="http://schemas.microsoft.com/office/drawing/2016/5/12/chartex" xmlns:cx7="http://schemas.microsoft.com/office/drawing/2016/5/13/chartex" xmlns:cx8="http://schemas.microsoft.com/office/drawing/2016/5/14/chartex" xmlns:mc="http://schemas.openxmlformats.org/markup-compatibility/2006" xmlns:aink="http://schemas.microsoft.com/office/drawing/2016/ink" xmlns:am3d="http://schemas.microsoft.com/office/drawing/2017/model3d" xmlns:o="urn:schemas-microsoft-com:office:office" xmlns:oel="http://schemas.microsoft.com/office/2019/extlst" xmlns:r="http://schemas.openxmlformats.org/officeDocument/2006/relationships" xmlns:m="http://schemas.openxmlformats.org/officeDocument/2006/math" xmlns:v="urn:schemas-microsoft-com:vml" xmlns:wp14="http://schemas.microsoft.com/office/word/2010/wordprocessingDrawing" xmlns:wp="http://schemas.openxmlformats.org/drawingml/2006/wordprocessingDrawing" xmlns:w10="urn:schemas-microsoft-com:office:word" xmlns:w="http://schemas.openxmlformats.org/wordprocessingml/2006/main" xmlns:w14="http://schemas.microsoft.com/office/word/2010/wordml" xmlns:w15="http://schemas.microsoft.com/office/word/2012/wordml" xmlns:w16cex="http://schemas.microsoft.com/office/word/2018/wordml/cex" xmlns:w16cid="http://schemas.microsoft.com/office/word/2016/wordml/cid" xmlns:w16="http://schemas.microsoft.com/office/word/2018/wordml" xmlns:w16sdtdh="http://schemas.microsoft.com/office/word/2020/wordml/sdtdatahash" xmlns:w16se="http://schemas.microsoft.com/office/word/2015/wordml/symex" xmlns:wpg="http://schemas.microsoft.com/office/word/2010/wordprocessingGroup" xmlns:wpi="http://schemas.microsoft.com/office/word/2010/wordprocessingInk" xmlns:wne="http://schemas.microsoft.com/office/word/2006/wordml" xmlns:wps="http://schemas.microsoft.com/office/word/2010/wordprocessingShape" mc:Ignorable="w14 w15 w16se w16cid w16 w16cex w16sdtdh wp14">
+  <w:abstractNum w:abstractNumId="0" w15:restartNumberingAfterBreak="0">
+    <w:nsid w:val="2E023AF1"/>
+    <w:multiLevelType w:val="hybridMultilevel"/>
+    <w:tmpl w:val="D3E20B82"/>
+    <w:lvl w:ilvl="0" w:tplc="08090001">
+      <w:start w:val="1"/>
+      <w:numFmt w:val="bullet"/>
+      <w:lvlText w:val=""/>
+      <w:lvlJc w:val="left"/>
+      <w:pPr>
+        <w:ind w:left="720" w:hanging="360"/>
+      </w:pPr>
+      <w:rPr>
+        <w:rFonts w:ascii="Symbol" w:hAnsi="Symbol" w:hint="default"/>
+      </w:rPr>
+    </w:lvl>
+    <w:lvl w:ilvl="1" w:tplc="08090003" w:tentative="1">
+      <w:start w:val="1"/>
+      <w:numFmt w:val="bullet"/>
+      <w:lvlText w:val="o"/>
+      <w:lvlJc w:val="left"/>
+      <w:pPr>
+        <w:ind w:left="1440" w:hanging="360"/>
+      </w:pPr>
+      <w:rPr>
+        <w:rFonts w:ascii="Courier New" w:hAnsi="Courier New" w:cs="Courier New" w:hint="default"/>
+      </w:rPr>
+    </w:lvl>
+    <w:lvl w:ilvl="2" w:tplc="08090005" w:tentative="1">
+      <w:start w:val="1"/>
+      <w:numFmt w:val="bullet"/>
+      <w:lvlText w:val=""/>
+      <w:lvlJc w:val="left"/>
+      <w:pPr>
+        <w:ind w:left="2160" w:hanging="360"/>
+      </w:pPr>
+      <w:rPr>
+        <w:rFonts w:ascii="Wingdings" w:hAnsi="Wingdings" w:hint="default"/>
+      </w:rPr>
+    </w:lvl>
+    <w:lvl w:ilvl="3" w:tplc="08090001" w:tentative="1">
+      <w:start w:val="1"/>
+      <w:numFmt w:val="bullet"/>
+      <w:lvlText w:val=""/>
+      <w:lvlJc w:val="left"/>
+      <w:pPr>
+        <w:ind w:left="2880" w:hanging="360"/>
+      </w:pPr>
+      <w:rPr>
+        <w:rFonts w:ascii="Symbol" w:hAnsi="Symbol" w:hint="default"/>
+      </w:rPr>
+    </w:lvl>
+    <w:lvl w:ilvl="4" w:tplc="08090003" w:tentative="1">
+      <w:start w:val="1"/>
+      <w:numFmt w:val="bullet"/>
+      <w:lvlText w:val="o"/>
+      <w:lvlJc w:val="left"/>
+      <w:pPr>
+        <w:ind w:left="3600" w:hanging="360"/>
+      </w:pPr>
+      <w:rPr>
+        <w:rFonts w:ascii="Courier New" w:hAnsi="Courier New" w:cs="Courier New" w:hint="default"/>
+      </w:rPr>
+    </w:lvl>
+    <w:lvl w:ilvl="5" w:tplc="08090005" w:tentative="1">
+      <w:start w:val="1"/>
+      <w:numFmt w:val="bullet"/>
+      <w:lvlText w:val=""/>
+      <w:lvlJc w:val="left"/>
+      <w:pPr>
+        <w:ind w:left="4320" w:hanging="360"/>
+      </w:pPr>
+      <w:rPr>
+        <w:rFonts w:ascii="Wingdings" w:hAnsi="Wingdings" w:hint="default"/>
+      </w:rPr>
+    </w:lvl>
+    <w:lvl w:ilvl="6" w:tplc="08090001" w:tentative="1">
+      <w:start w:val="1"/>
+      <w:numFmt w:val="bullet"/>
+      <w:lvlText w:val=""/>
+      <w:lvlJc w:val="left"/>
+      <w:pPr>
+        <w:ind w:left="5040" w:hanging="360"/>
+      </w:pPr>
+      <w:rPr>
+        <w:rFonts w:ascii="Symbol" w:hAnsi="Symbol" w:hint="default"/>
+      </w:rPr>
+    </w:lvl>
+    <w:lvl w:ilvl="7" w:tplc="08090003" w:tentative="1">
+      <w:start w:val="1"/>
+      <w:numFmt w:val="bullet"/>
+      <w:lvlText w:val="o"/>
+      <w:lvlJc w:val="left"/>
+      <w:pPr>
+        <w:ind w:left="5760" w:hanging="360"/>
+      </w:pPr>
+      <w:rPr>
+        <w:rFonts w:ascii="Courier New" w:hAnsi="Courier New" w:cs="Courier New" w:hint="default"/>
+      </w:rPr>
+    </w:lvl>
+    <w:lvl w:ilvl="8" w:tplc="08090005" w:tentative="1">
+      <w:start w:val="1"/>
+      <w:numFmt w:val="bullet"/>
+      <w:lvlText w:val=""/>
+      <w:lvlJc w:val="left"/>
+      <w:pPr>
+        <w:ind w:left="6480" w:hanging="360"/>
+      </w:pPr>
+      <w:rPr>
+        <w:rFonts w:ascii="Wingdings" w:hAnsi="Wingdings" w:hint="default"/>
+      </w:rPr>
+    </w:lvl>
+  </w:abstractNum>
+  <w:num w:numId="1" w16cid:durableId="1860972464">
+    <w:abstractNumId w:val="0"/>
+  </w:num>
+</w:numbering>
 </file>
 
 <file path=word/styles.xml><?xml version="1.0" encoding="utf-8"?>
@@ -545,6 +1200,71 @@
     <w:semiHidden/>
     <w:unhideWhenUsed/>
   </w:style>
+  <w:style w:type="character" w:styleId="Hyperlink">
+    <w:name w:val="Hyperlink"/>
+    <w:basedOn w:val="DefaultParagraphFont"/>
+    <w:uiPriority w:val="99"/>
+    <w:unhideWhenUsed/>
+    <w:rsid w:val="006961D1"/>
+    <w:rPr>
+      <w:color w:val="0563C1" w:themeColor="hyperlink"/>
+      <w:u w:val="single"/>
+    </w:rPr>
+  </w:style>
+  <w:style w:type="character" w:styleId="UnresolvedMention">
+    <w:name w:val="Unresolved Mention"/>
+    <w:basedOn w:val="DefaultParagraphFont"/>
+    <w:uiPriority w:val="99"/>
+    <w:semiHidden/>
+    <w:unhideWhenUsed/>
+    <w:rsid w:val="006961D1"/>
+    <w:rPr>
+      <w:color w:val="605E5C"/>
+      <w:shd w:val="clear" w:color="auto" w:fill="E1DFDD"/>
+    </w:rPr>
+  </w:style>
+  <w:style w:type="character" w:customStyle="1" w:styleId="apple-converted-space">
+    <w:name w:val="apple-converted-space"/>
+    <w:basedOn w:val="DefaultParagraphFont"/>
+    <w:rsid w:val="006961D1"/>
+  </w:style>
+  <w:style w:type="character" w:styleId="FollowedHyperlink">
+    <w:name w:val="FollowedHyperlink"/>
+    <w:basedOn w:val="DefaultParagraphFont"/>
+    <w:uiPriority w:val="99"/>
+    <w:semiHidden/>
+    <w:unhideWhenUsed/>
+    <w:rsid w:val="006961D1"/>
+    <w:rPr>
+      <w:color w:val="954F72" w:themeColor="followedHyperlink"/>
+      <w:u w:val="single"/>
+    </w:rPr>
+  </w:style>
+  <w:style w:type="paragraph" w:styleId="NormalWeb">
+    <w:name w:val="Normal (Web)"/>
+    <w:basedOn w:val="Normal"/>
+    <w:uiPriority w:val="99"/>
+    <w:semiHidden/>
+    <w:unhideWhenUsed/>
+    <w:rsid w:val="006961D1"/>
+    <w:pPr>
+      <w:spacing w:before="100" w:beforeAutospacing="1" w:after="100" w:afterAutospacing="1"/>
+    </w:pPr>
+    <w:rPr>
+      <w:rFonts w:ascii="Times New Roman" w:eastAsia="Times New Roman" w:hAnsi="Times New Roman" w:cs="Times New Roman"/>
+    </w:rPr>
+  </w:style>
+  <w:style w:type="paragraph" w:styleId="ListParagraph">
+    <w:name w:val="List Paragraph"/>
+    <w:basedOn w:val="Normal"/>
+    <w:uiPriority w:val="34"/>
+    <w:qFormat/>
+    <w:rsid w:val="006961D1"/>
+    <w:pPr>
+      <w:ind w:left="720"/>
+      <w:contextualSpacing/>
+    </w:pPr>
+  </w:style>
 </w:styles>
 </file>
 

</xml_diff>